<commit_message>
Implementar ejercicios 1 al 13 sin el 11
</commit_message>
<xml_diff>
--- a/practicas/tp-hashtable/TP Hashtable - Word.docx
+++ b/practicas/tp-hashtable/TP Hashtable - Word.docx
@@ -18,8 +18,6 @@
         </w:rPr>
         <w:t>Ejercicio 1)</w:t>
       </w:r>
-      <w:bookmarkStart w:id="0" w:name="_GoBack"/>
-      <w:bookmarkEnd w:id="0"/>
     </w:p>
     <w:p>
       <w:pPr>
@@ -224,6 +222,329 @@
         <w:t>hash(65) = 172</w:t>
       </w:r>
     </w:p>
+    <w:p>
+      <w:pPr>
+        <w:ind w:firstLine="708" w:firstLineChars="0"/>
+        <w:rPr>
+          <w:rFonts w:hint="default"/>
+          <w:lang w:val="es-AR"/>
+        </w:rPr>
+      </w:pPr>
+      <w:bookmarkStart w:id="0" w:name="_GoBack"/>
+      <w:bookmarkEnd w:id="0"/>
+    </w:p>
+    <w:p>
+      <w:pPr>
+        <w:rPr>
+          <w:rFonts w:hint="default"/>
+          <w:lang w:val="es-AR"/>
+        </w:rPr>
+      </w:pPr>
+    </w:p>
+    <w:p>
+      <w:pPr>
+        <w:rPr>
+          <w:rFonts w:hint="default"/>
+          <w:b/>
+          <w:bCs/>
+          <w:lang w:val="es-MX"/>
+        </w:rPr>
+      </w:pPr>
+      <w:r>
+        <w:rPr>
+          <w:rFonts w:hint="default"/>
+          <w:b/>
+          <w:bCs/>
+          <w:lang w:val="es-MX"/>
+        </w:rPr>
+        <w:t>Ejercicio 10)</w:t>
+      </w:r>
+    </w:p>
+    <w:p>
+      <w:pPr>
+        <w:rPr>
+          <w:rFonts w:hint="default"/>
+          <w:b/>
+          <w:bCs/>
+          <w:lang w:val="es-MX"/>
+        </w:rPr>
+      </w:pPr>
+    </w:p>
+    <w:p>
+      <w:pPr>
+        <w:numPr>
+          <w:ilvl w:val="0"/>
+          <w:numId w:val="1"/>
+        </w:numPr>
+        <w:rPr>
+          <w:rFonts w:hint="default"/>
+          <w:b/>
+          <w:bCs/>
+          <w:lang w:val="es-MX"/>
+        </w:rPr>
+      </w:pPr>
+      <w:r>
+        <w:rPr>
+          <w:rFonts w:hint="default"/>
+          <w:b/>
+          <w:bCs/>
+          <w:lang w:val="es-MX"/>
+        </w:rPr>
+        <w:t xml:space="preserve">                                                             2)                                                               3)</w:t>
+      </w:r>
+    </w:p>
+    <w:p>
+      <w:pPr>
+        <w:rPr>
+          <w:rFonts w:hint="default"/>
+          <w:b/>
+          <w:bCs/>
+          <w:lang w:val="es-MX"/>
+        </w:rPr>
+      </w:pPr>
+      <w:r>
+        <w:drawing>
+          <wp:inline distT="0" distB="0" distL="114300" distR="114300">
+            <wp:extent cx="4857115" cy="2388870"/>
+            <wp:effectExtent l="0" t="0" r="635" b="11430"/>
+            <wp:docPr id="3" name="Imagen 2"/>
+            <wp:cNvGraphicFramePr>
+              <a:graphicFrameLocks xmlns:a="http://schemas.openxmlformats.org/drawingml/2006/main" noChangeAspect="1"/>
+            </wp:cNvGraphicFramePr>
+            <a:graphic xmlns:a="http://schemas.openxmlformats.org/drawingml/2006/main">
+              <a:graphicData uri="http://schemas.openxmlformats.org/drawingml/2006/picture">
+                <pic:pic xmlns:pic="http://schemas.openxmlformats.org/drawingml/2006/picture">
+                  <pic:nvPicPr>
+                    <pic:cNvPr id="3" name="Imagen 2"/>
+                    <pic:cNvPicPr>
+                      <a:picLocks noChangeAspect="1"/>
+                    </pic:cNvPicPr>
+                  </pic:nvPicPr>
+                  <pic:blipFill>
+                    <a:blip r:embed="rId5"/>
+                    <a:stretch>
+                      <a:fillRect/>
+                    </a:stretch>
+                  </pic:blipFill>
+                  <pic:spPr>
+                    <a:xfrm>
+                      <a:off x="0" y="0"/>
+                      <a:ext cx="4857115" cy="2388870"/>
+                    </a:xfrm>
+                    <a:prstGeom prst="rect">
+                      <a:avLst/>
+                    </a:prstGeom>
+                    <a:noFill/>
+                    <a:ln>
+                      <a:noFill/>
+                    </a:ln>
+                  </pic:spPr>
+                </pic:pic>
+              </a:graphicData>
+            </a:graphic>
+          </wp:inline>
+        </w:drawing>
+      </w:r>
+    </w:p>
+    <w:p>
+      <w:pPr>
+        <w:rPr>
+          <w:rFonts w:hint="default"/>
+          <w:b/>
+          <w:bCs/>
+          <w:lang w:val="es-MX"/>
+        </w:rPr>
+      </w:pPr>
+    </w:p>
+    <w:p>
+      <w:pPr>
+        <w:rPr>
+          <w:rFonts w:hint="default"/>
+          <w:b/>
+          <w:bCs/>
+          <w:lang w:val="es-MX"/>
+        </w:rPr>
+      </w:pPr>
+    </w:p>
+    <w:p>
+      <w:pPr>
+        <w:rPr>
+          <w:rFonts w:hint="default"/>
+          <w:b/>
+          <w:bCs/>
+          <w:lang w:val="es-MX"/>
+        </w:rPr>
+      </w:pPr>
+    </w:p>
+    <w:p>
+      <w:pPr>
+        <w:rPr>
+          <w:rFonts w:hint="default"/>
+          <w:b/>
+          <w:bCs/>
+          <w:lang w:val="es-MX"/>
+        </w:rPr>
+      </w:pPr>
+    </w:p>
+    <w:p>
+      <w:pPr>
+        <w:rPr>
+          <w:rFonts w:hint="default"/>
+          <w:b/>
+          <w:bCs/>
+          <w:lang w:val="es-MX"/>
+        </w:rPr>
+      </w:pPr>
+      <w:r>
+        <w:drawing>
+          <wp:anchor distT="0" distB="0" distL="114300" distR="114300" simplePos="0" relativeHeight="251659264" behindDoc="0" locked="0" layoutInCell="1" allowOverlap="1">
+            <wp:simplePos x="0" y="0"/>
+            <wp:positionH relativeFrom="column">
+              <wp:posOffset>4162425</wp:posOffset>
+            </wp:positionH>
+            <wp:positionV relativeFrom="paragraph">
+              <wp:posOffset>86995</wp:posOffset>
+            </wp:positionV>
+            <wp:extent cx="844550" cy="1527175"/>
+            <wp:effectExtent l="0" t="0" r="12700" b="15875"/>
+            <wp:wrapSquare wrapText="bothSides"/>
+            <wp:docPr id="2" name="Imagen 1"/>
+            <wp:cNvGraphicFramePr>
+              <a:graphicFrameLocks xmlns:a="http://schemas.openxmlformats.org/drawingml/2006/main" noChangeAspect="1"/>
+            </wp:cNvGraphicFramePr>
+            <a:graphic xmlns:a="http://schemas.openxmlformats.org/drawingml/2006/main">
+              <a:graphicData uri="http://schemas.openxmlformats.org/drawingml/2006/picture">
+                <pic:pic xmlns:pic="http://schemas.openxmlformats.org/drawingml/2006/picture">
+                  <pic:nvPicPr>
+                    <pic:cNvPr id="2" name="Imagen 1"/>
+                    <pic:cNvPicPr>
+                      <a:picLocks noChangeAspect="1"/>
+                    </pic:cNvPicPr>
+                  </pic:nvPicPr>
+                  <pic:blipFill>
+                    <a:blip r:embed="rId6"/>
+                    <a:stretch>
+                      <a:fillRect/>
+                    </a:stretch>
+                  </pic:blipFill>
+                  <pic:spPr>
+                    <a:xfrm>
+                      <a:off x="0" y="0"/>
+                      <a:ext cx="844550" cy="1527175"/>
+                    </a:xfrm>
+                    <a:prstGeom prst="rect">
+                      <a:avLst/>
+                    </a:prstGeom>
+                    <a:noFill/>
+                    <a:ln>
+                      <a:noFill/>
+                    </a:ln>
+                  </pic:spPr>
+                </pic:pic>
+              </a:graphicData>
+            </a:graphic>
+          </wp:anchor>
+        </w:drawing>
+      </w:r>
+      <w:r>
+        <w:rPr>
+          <w:rFonts w:hint="default"/>
+          <w:b/>
+          <w:bCs/>
+          <w:lang w:val="es-MX"/>
+        </w:rPr>
+        <w:t>Ejercicio 12)</w:t>
+      </w:r>
+    </w:p>
+    <w:p>
+      <w:pPr>
+        <w:rPr>
+          <w:rFonts w:hint="default"/>
+          <w:lang w:val="es-MX"/>
+        </w:rPr>
+      </w:pPr>
+      <w:r>
+        <w:rPr>
+          <w:rFonts w:hint="default"/>
+          <w:lang w:val="es-MX"/>
+        </w:rPr>
+        <w:t>La correcta sería la tabla C. Las dos primeras se pueden descartar porque no tienen todos los elementos insertados, y, entre la D y la C podemos ver que es la C ya que utiliza la técnica pedida, es decir, calcula la posición mediante k % 10 y se fija si hay un elemento en ese lugar. Si existe, calcula una nueva posición mediante h’(x) = (h(x) + 1) % 10, hasta que encuentra una posición</w:t>
+      </w:r>
+    </w:p>
+    <w:p>
+      <w:pPr>
+        <w:rPr>
+          <w:rFonts w:hint="default"/>
+          <w:lang w:val="es-MX"/>
+        </w:rPr>
+      </w:pPr>
+    </w:p>
+    <w:p>
+      <w:pPr>
+        <w:rPr>
+          <w:rFonts w:hint="default"/>
+          <w:lang w:val="es-MX"/>
+        </w:rPr>
+      </w:pPr>
+    </w:p>
+    <w:p>
+      <w:pPr>
+        <w:rPr>
+          <w:rFonts w:hint="default"/>
+          <w:lang w:val="es-MX"/>
+        </w:rPr>
+      </w:pPr>
+    </w:p>
+    <w:p>
+      <w:pPr>
+        <w:rPr>
+          <w:rFonts w:hint="default"/>
+          <w:lang w:val="es-MX"/>
+        </w:rPr>
+      </w:pPr>
+    </w:p>
+    <w:p>
+      <w:pPr>
+        <w:rPr>
+          <w:rFonts w:hint="default"/>
+          <w:b/>
+          <w:bCs/>
+          <w:lang w:val="es-MX"/>
+        </w:rPr>
+      </w:pPr>
+      <w:r>
+        <w:rPr>
+          <w:rFonts w:hint="default"/>
+          <w:b/>
+          <w:bCs/>
+          <w:lang w:val="es-MX"/>
+        </w:rPr>
+        <w:t>Ejercicio 13)</w:t>
+      </w:r>
+    </w:p>
+    <w:p>
+      <w:pPr>
+        <w:rPr>
+          <w:rFonts w:hint="default"/>
+          <w:lang w:val="es-MX"/>
+        </w:rPr>
+      </w:pPr>
+      <w:r>
+        <w:rPr>
+          <w:rFonts w:hint="default"/>
+          <w:lang w:val="es-MX"/>
+        </w:rPr>
+        <w:t>La opción correcta es la C, ya que se utiliza la misma técnica que en el ejercicio anterior. Es decir, calcula la posición mediante k % 10 y se fija si hay un elemento en ese lugar. Si existe, calcula una nueva posición mediante h’(x) = (h(x) + 1) % 10, hasta que encuentra una posición. Si seguimos el patrón del C, podemos observar que queda como resultado la tabla brindada.</w:t>
+      </w:r>
+    </w:p>
+    <w:p>
+      <w:pPr>
+        <w:rPr>
+          <w:rFonts w:hint="default"/>
+          <w:lang w:val="es-MX"/>
+        </w:rPr>
+      </w:pPr>
+    </w:p>
     <w:sectPr>
       <w:pgSz w:w="11906" w:h="16838"/>
       <w:pgMar w:top="1440" w:right="1800" w:bottom="1440" w:left="1800" w:header="720" w:footer="720" w:gutter="0"/>
@@ -232,6 +553,26 @@
     </w:sectPr>
   </w:body>
 </w:document>
+</file>
+
+<file path=word/numbering.xml><?xml version="1.0" encoding="utf-8"?>
+<w:numbering xmlns:wpc="http://schemas.microsoft.com/office/word/2010/wordprocessingCanvas" xmlns:mc="http://schemas.openxmlformats.org/markup-compatibility/2006" xmlns:o="urn:schemas-microsoft-com:office:office" xmlns:r="http://schemas.openxmlformats.org/officeDocument/2006/relationships" xmlns:m="http://schemas.openxmlformats.org/officeDocument/2006/math" xmlns:v="urn:schemas-microsoft-com:vml" xmlns:wp14="http://schemas.microsoft.com/office/word/2010/wordprocessingDrawing" xmlns:wp="http://schemas.openxmlformats.org/drawingml/2006/wordprocessingDrawing" xmlns:w10="urn:schemas-microsoft-com:office:word" xmlns:w="http://schemas.openxmlformats.org/wordprocessingml/2006/main" xmlns:w14="http://schemas.microsoft.com/office/word/2010/wordml" xmlns:wpg="http://schemas.microsoft.com/office/word/2010/wordprocessingGroup" xmlns:wpi="http://schemas.microsoft.com/office/word/2010/wordprocessingInk" xmlns:wne="http://schemas.microsoft.com/office/word/2006/wordml" xmlns:wps="http://schemas.microsoft.com/office/word/2010/wordprocessingShape" xmlns:wpsCustomData="http://www.wps.cn/officeDocument/2013/wpsCustomData" mc:Ignorable="w14 wp14">
+  <w:abstractNum w:abstractNumId="0">
+    <w:nsid w:val="9A38D3E5"/>
+    <w:multiLevelType w:val="singleLevel"/>
+    <w:tmpl w:val="9A38D3E5"/>
+    <w:lvl w:ilvl="0" w:tentative="0">
+      <w:start w:val="1"/>
+      <w:numFmt w:val="decimal"/>
+      <w:suff w:val="space"/>
+      <w:lvlText w:val="%1)"/>
+      <w:lvlJc w:val="left"/>
+    </w:lvl>
+  </w:abstractNum>
+  <w:num w:numId="1">
+    <w:abstractNumId w:val="0"/>
+  </w:num>
+</w:numbering>
 </file>
 
 <file path=word/styles.xml><?xml version="1.0" encoding="utf-8"?>
@@ -393,7 +734,7 @@
     <w:lsdException w:unhideWhenUsed="0" w:uiPriority="0" w:semiHidden="0" w:name="Table Web 2"/>
     <w:lsdException w:unhideWhenUsed="0" w:uiPriority="0" w:semiHidden="0" w:name="Table Web 3"/>
     <w:lsdException w:unhideWhenUsed="0" w:uiPriority="0" w:semiHidden="0" w:name="Balloon Text"/>
-    <w:lsdException w:unhideWhenUsed="0" w:uiPriority="0" w:semiHidden="0" w:name="Table Grid"/>
+    <w:lsdException w:qFormat="1" w:unhideWhenUsed="0" w:uiPriority="0" w:semiHidden="0" w:name="Table Grid"/>
     <w:lsdException w:unhideWhenUsed="0" w:uiPriority="0" w:semiHidden="0" w:name="Table Theme"/>
   </w:latentStyles>
   <w:style w:type="paragraph" w:default="1" w:styleId="1">
@@ -427,6 +768,7 @@
   <w:style w:type="table" w:styleId="4">
     <w:name w:val="Table Grid"/>
     <w:basedOn w:val="3"/>
+    <w:qFormat/>
     <w:uiPriority w:val="0"/>
     <w:pPr>
       <w:widowControl w:val="0"/>

</xml_diff>